<commit_message>
Inicio documentação tópico 3
</commit_message>
<xml_diff>
--- a/Pesquisa e Inovação/Tópico 2 - Planejamento do Projeto(MonkeysHealthcare).docx
+++ b/Pesquisa e Inovação/Tópico 2 - Planejamento do Projeto(MonkeysHealthcare).docx
@@ -220,62 +220,30 @@
           <w:szCs w:val="24"/>
         </w:rPr>
         <w:tab/>
-        <w:t xml:space="preserve">Angélica </w:t>
-      </w:r>
-      <w:proofErr w:type="spellStart"/>
+        <w:t>Angélica Cassoli – 52119;</w:t>
+      </w:r>
       <w:r>
         <w:rPr>
           <w:sz w:val="24"/>
           <w:szCs w:val="24"/>
         </w:rPr>
-        <w:t>Cassoli</w:t>
-      </w:r>
-      <w:proofErr w:type="spellEnd"/>
-      <w:r>
+        <w:tab/>
+      </w:r>
+    </w:p>
+    <w:p>
+      <w:pPr>
+        <w:ind w:firstLine="708"/>
         <w:rPr>
           <w:sz w:val="24"/>
           <w:szCs w:val="24"/>
         </w:rPr>
-        <w:t xml:space="preserve"> – 52119;</w:t>
-      </w:r>
+      </w:pPr>
       <w:r>
         <w:rPr>
           <w:sz w:val="24"/>
           <w:szCs w:val="24"/>
         </w:rPr>
-        <w:tab/>
-      </w:r>
-    </w:p>
-    <w:p>
-      <w:pPr>
-        <w:ind w:firstLine="708"/>
-        <w:rPr>
-          <w:sz w:val="24"/>
-          <w:szCs w:val="24"/>
-        </w:rPr>
-      </w:pPr>
-      <w:r>
-        <w:rPr>
-          <w:sz w:val="24"/>
-          <w:szCs w:val="24"/>
-        </w:rPr>
-        <w:t xml:space="preserve">Daniel </w:t>
-      </w:r>
-      <w:proofErr w:type="spellStart"/>
-      <w:r>
-        <w:rPr>
-          <w:sz w:val="24"/>
-          <w:szCs w:val="24"/>
-        </w:rPr>
-        <w:t>Bertucci</w:t>
-      </w:r>
-      <w:proofErr w:type="spellEnd"/>
-      <w:r>
-        <w:rPr>
-          <w:sz w:val="24"/>
-          <w:szCs w:val="24"/>
-        </w:rPr>
-        <w:t xml:space="preserve"> – 52061;</w:t>
+        <w:t>Daniel Bertucci – 52061;</w:t>
       </w:r>
     </w:p>
     <w:p>
@@ -376,8 +344,6 @@
           <w:r>
             <w:t>Sumário</w:t>
           </w:r>
-          <w:bookmarkStart w:id="0" w:name="_GoBack"/>
-          <w:bookmarkEnd w:id="0"/>
         </w:p>
         <w:p>
           <w:pPr>
@@ -400,7 +366,7 @@
           <w:r>
             <w:fldChar w:fldCharType="separate"/>
           </w:r>
-          <w:hyperlink w:anchor="_Toc527552164" w:history="1">
+          <w:hyperlink w:anchor="_Toc530412663" w:history="1">
             <w:r>
               <w:rPr>
                 <w:rStyle w:val="Hyperlink"/>
@@ -427,7 +393,7 @@
                 <w:noProof/>
                 <w:webHidden/>
               </w:rPr>
-              <w:instrText xml:space="preserve"> PAGEREF _Toc527552164 \h </w:instrText>
+              <w:instrText xml:space="preserve"> PAGEREF _Toc530412663 \h </w:instrText>
             </w:r>
             <w:r>
               <w:rPr>
@@ -470,7 +436,7 @@
               <w:lang w:eastAsia="pt-BR"/>
             </w:rPr>
           </w:pPr>
-          <w:hyperlink w:anchor="_Toc527552165" w:history="1">
+          <w:hyperlink w:anchor="_Toc530412664" w:history="1">
             <w:r>
               <w:rPr>
                 <w:rStyle w:val="Hyperlink"/>
@@ -497,7 +463,7 @@
                 <w:noProof/>
                 <w:webHidden/>
               </w:rPr>
-              <w:instrText xml:space="preserve"> PAGEREF _Toc527552165 \h </w:instrText>
+              <w:instrText xml:space="preserve"> PAGEREF _Toc530412664 \h </w:instrText>
             </w:r>
             <w:r>
               <w:rPr>
@@ -540,7 +506,7 @@
               <w:lang w:eastAsia="pt-BR"/>
             </w:rPr>
           </w:pPr>
-          <w:hyperlink w:anchor="_Toc527552166" w:history="1">
+          <w:hyperlink w:anchor="_Toc530412665" w:history="1">
             <w:r>
               <w:rPr>
                 <w:rStyle w:val="Hyperlink"/>
@@ -567,7 +533,7 @@
                 <w:noProof/>
                 <w:webHidden/>
               </w:rPr>
-              <w:instrText xml:space="preserve"> PAGEREF _Toc527552166 \h </w:instrText>
+              <w:instrText xml:space="preserve"> PAGEREF _Toc530412665 \h </w:instrText>
             </w:r>
             <w:r>
               <w:rPr>
@@ -610,7 +576,7 @@
               <w:lang w:eastAsia="pt-BR"/>
             </w:rPr>
           </w:pPr>
-          <w:hyperlink w:anchor="_Toc527552167" w:history="1">
+          <w:hyperlink w:anchor="_Toc530412666" w:history="1">
             <w:r>
               <w:rPr>
                 <w:rStyle w:val="Hyperlink"/>
@@ -637,7 +603,7 @@
                 <w:noProof/>
                 <w:webHidden/>
               </w:rPr>
-              <w:instrText xml:space="preserve"> PAGEREF _Toc527552167 \h </w:instrText>
+              <w:instrText xml:space="preserve"> PAGEREF _Toc530412666 \h </w:instrText>
             </w:r>
             <w:r>
               <w:rPr>
@@ -680,7 +646,7 @@
               <w:lang w:eastAsia="pt-BR"/>
             </w:rPr>
           </w:pPr>
-          <w:hyperlink w:anchor="_Toc527552168" w:history="1">
+          <w:hyperlink w:anchor="_Toc530412667" w:history="1">
             <w:r>
               <w:rPr>
                 <w:rStyle w:val="Hyperlink"/>
@@ -707,7 +673,7 @@
                 <w:noProof/>
                 <w:webHidden/>
               </w:rPr>
-              <w:instrText xml:space="preserve"> PAGEREF _Toc527552168 \h </w:instrText>
+              <w:instrText xml:space="preserve"> PAGEREF _Toc530412667 \h </w:instrText>
             </w:r>
             <w:r>
               <w:rPr>
@@ -750,7 +716,7 @@
               <w:lang w:eastAsia="pt-BR"/>
             </w:rPr>
           </w:pPr>
-          <w:hyperlink w:anchor="_Toc527552169" w:history="1">
+          <w:hyperlink w:anchor="_Toc530412668" w:history="1">
             <w:r>
               <w:rPr>
                 <w:rStyle w:val="Hyperlink"/>
@@ -778,7 +744,7 @@
                 <w:noProof/>
                 <w:webHidden/>
               </w:rPr>
-              <w:instrText xml:space="preserve"> PAGEREF _Toc527552169 \h </w:instrText>
+              <w:instrText xml:space="preserve"> PAGEREF _Toc530412668 \h </w:instrText>
             </w:r>
             <w:r>
               <w:rPr>
@@ -821,7 +787,7 @@
               <w:lang w:eastAsia="pt-BR"/>
             </w:rPr>
           </w:pPr>
-          <w:hyperlink w:anchor="_Toc527552170" w:history="1">
+          <w:hyperlink w:anchor="_Toc530412669" w:history="1">
             <w:r>
               <w:rPr>
                 <w:rStyle w:val="Hyperlink"/>
@@ -848,7 +814,7 @@
                 <w:noProof/>
                 <w:webHidden/>
               </w:rPr>
-              <w:instrText xml:space="preserve"> PAGEREF _Toc527552170 \h </w:instrText>
+              <w:instrText xml:space="preserve"> PAGEREF _Toc530412669 \h </w:instrText>
             </w:r>
             <w:r>
               <w:rPr>
@@ -891,7 +857,7 @@
               <w:lang w:eastAsia="pt-BR"/>
             </w:rPr>
           </w:pPr>
-          <w:hyperlink w:anchor="_Toc527552171" w:history="1">
+          <w:hyperlink w:anchor="_Toc530412670" w:history="1">
             <w:r>
               <w:rPr>
                 <w:rStyle w:val="Hyperlink"/>
@@ -918,7 +884,7 @@
                 <w:noProof/>
                 <w:webHidden/>
               </w:rPr>
-              <w:instrText xml:space="preserve"> PAGEREF _Toc527552171 \h </w:instrText>
+              <w:instrText xml:space="preserve"> PAGEREF _Toc530412670 \h </w:instrText>
             </w:r>
             <w:r>
               <w:rPr>
@@ -961,7 +927,7 @@
               <w:lang w:eastAsia="pt-BR"/>
             </w:rPr>
           </w:pPr>
-          <w:hyperlink w:anchor="_Toc527552172" w:history="1">
+          <w:hyperlink w:anchor="_Toc530412671" w:history="1">
             <w:r>
               <w:rPr>
                 <w:rStyle w:val="Hyperlink"/>
@@ -988,7 +954,7 @@
                 <w:noProof/>
                 <w:webHidden/>
               </w:rPr>
-              <w:instrText xml:space="preserve"> PAGEREF _Toc527552172 \h </w:instrText>
+              <w:instrText xml:space="preserve"> PAGEREF _Toc530412671 \h </w:instrText>
             </w:r>
             <w:r>
               <w:rPr>
@@ -1031,7 +997,7 @@
               <w:lang w:eastAsia="pt-BR"/>
             </w:rPr>
           </w:pPr>
-          <w:hyperlink w:anchor="_Toc527552173" w:history="1">
+          <w:hyperlink w:anchor="_Toc530412672" w:history="1">
             <w:r>
               <w:rPr>
                 <w:rStyle w:val="Hyperlink"/>
@@ -1058,7 +1024,7 @@
                 <w:noProof/>
                 <w:webHidden/>
               </w:rPr>
-              <w:instrText xml:space="preserve"> PAGEREF _Toc527552173 \h </w:instrText>
+              <w:instrText xml:space="preserve"> PAGEREF _Toc530412672 \h </w:instrText>
             </w:r>
             <w:r>
               <w:rPr>
@@ -1101,7 +1067,7 @@
               <w:lang w:eastAsia="pt-BR"/>
             </w:rPr>
           </w:pPr>
-          <w:hyperlink w:anchor="_Toc527552174" w:history="1">
+          <w:hyperlink w:anchor="_Toc530412673" w:history="1">
             <w:r>
               <w:rPr>
                 <w:rStyle w:val="Hyperlink"/>
@@ -1128,7 +1094,7 @@
                 <w:noProof/>
                 <w:webHidden/>
               </w:rPr>
-              <w:instrText xml:space="preserve"> PAGEREF _Toc527552174 \h </w:instrText>
+              <w:instrText xml:space="preserve"> PAGEREF _Toc530412673 \h </w:instrText>
             </w:r>
             <w:r>
               <w:rPr>
@@ -1171,7 +1137,7 @@
               <w:lang w:eastAsia="pt-BR"/>
             </w:rPr>
           </w:pPr>
-          <w:hyperlink w:anchor="_Toc527552175" w:history="1">
+          <w:hyperlink w:anchor="_Toc530412674" w:history="1">
             <w:r>
               <w:rPr>
                 <w:rStyle w:val="Hyperlink"/>
@@ -1198,7 +1164,7 @@
                 <w:noProof/>
                 <w:webHidden/>
               </w:rPr>
-              <w:instrText xml:space="preserve"> PAGEREF _Toc527552175 \h </w:instrText>
+              <w:instrText xml:space="preserve"> PAGEREF _Toc530412674 \h </w:instrText>
             </w:r>
             <w:r>
               <w:rPr>
@@ -1241,7 +1207,7 @@
               <w:lang w:eastAsia="pt-BR"/>
             </w:rPr>
           </w:pPr>
-          <w:hyperlink w:anchor="_Toc527552176" w:history="1">
+          <w:hyperlink w:anchor="_Toc530412675" w:history="1">
             <w:r>
               <w:rPr>
                 <w:rStyle w:val="Hyperlink"/>
@@ -1268,7 +1234,7 @@
                 <w:noProof/>
                 <w:webHidden/>
               </w:rPr>
-              <w:instrText xml:space="preserve"> PAGEREF _Toc527552176 \h </w:instrText>
+              <w:instrText xml:space="preserve"> PAGEREF _Toc530412675 \h </w:instrText>
             </w:r>
             <w:r>
               <w:rPr>
@@ -1311,7 +1277,7 @@
               <w:lang w:eastAsia="pt-BR"/>
             </w:rPr>
           </w:pPr>
-          <w:hyperlink w:anchor="_Toc527552177" w:history="1">
+          <w:hyperlink w:anchor="_Toc530412676" w:history="1">
             <w:r>
               <w:rPr>
                 <w:rStyle w:val="Hyperlink"/>
@@ -1338,7 +1304,7 @@
                 <w:noProof/>
                 <w:webHidden/>
               </w:rPr>
-              <w:instrText xml:space="preserve"> PAGEREF _Toc527552177 \h </w:instrText>
+              <w:instrText xml:space="preserve"> PAGEREF _Toc530412676 \h </w:instrText>
             </w:r>
             <w:r>
               <w:rPr>
@@ -1381,7 +1347,7 @@
               <w:lang w:eastAsia="pt-BR"/>
             </w:rPr>
           </w:pPr>
-          <w:hyperlink w:anchor="_Toc527552178" w:history="1">
+          <w:hyperlink w:anchor="_Toc530412677" w:history="1">
             <w:r>
               <w:rPr>
                 <w:rStyle w:val="Hyperlink"/>
@@ -1408,7 +1374,7 @@
                 <w:noProof/>
                 <w:webHidden/>
               </w:rPr>
-              <w:instrText xml:space="preserve"> PAGEREF _Toc527552178 \h </w:instrText>
+              <w:instrText xml:space="preserve"> PAGEREF _Toc530412677 \h </w:instrText>
             </w:r>
             <w:r>
               <w:rPr>
@@ -1451,7 +1417,7 @@
               <w:lang w:eastAsia="pt-BR"/>
             </w:rPr>
           </w:pPr>
-          <w:hyperlink w:anchor="_Toc527552179" w:history="1">
+          <w:hyperlink w:anchor="_Toc530412678" w:history="1">
             <w:r>
               <w:rPr>
                 <w:rStyle w:val="Hyperlink"/>
@@ -1478,7 +1444,7 @@
                 <w:noProof/>
                 <w:webHidden/>
               </w:rPr>
-              <w:instrText xml:space="preserve"> PAGEREF _Toc527552179 \h </w:instrText>
+              <w:instrText xml:space="preserve"> PAGEREF _Toc530412678 \h </w:instrText>
             </w:r>
             <w:r>
               <w:rPr>
@@ -1521,7 +1487,7 @@
               <w:lang w:eastAsia="pt-BR"/>
             </w:rPr>
           </w:pPr>
-          <w:hyperlink w:anchor="_Toc527552180" w:history="1">
+          <w:hyperlink w:anchor="_Toc530412679" w:history="1">
             <w:r>
               <w:rPr>
                 <w:rStyle w:val="Hyperlink"/>
@@ -1548,7 +1514,7 @@
                 <w:noProof/>
                 <w:webHidden/>
               </w:rPr>
-              <w:instrText xml:space="preserve"> PAGEREF _Toc527552180 \h </w:instrText>
+              <w:instrText xml:space="preserve"> PAGEREF _Toc530412679 \h </w:instrText>
             </w:r>
             <w:r>
               <w:rPr>
@@ -1591,7 +1557,7 @@
               <w:lang w:eastAsia="pt-BR"/>
             </w:rPr>
           </w:pPr>
-          <w:hyperlink w:anchor="_Toc527552181" w:history="1">
+          <w:hyperlink w:anchor="_Toc530412680" w:history="1">
             <w:r>
               <w:rPr>
                 <w:rStyle w:val="Hyperlink"/>
@@ -1618,7 +1584,7 @@
                 <w:noProof/>
                 <w:webHidden/>
               </w:rPr>
-              <w:instrText xml:space="preserve"> PAGEREF _Toc527552181 \h </w:instrText>
+              <w:instrText xml:space="preserve"> PAGEREF _Toc530412680 \h </w:instrText>
             </w:r>
             <w:r>
               <w:rPr>
@@ -1661,7 +1627,7 @@
               <w:lang w:eastAsia="pt-BR"/>
             </w:rPr>
           </w:pPr>
-          <w:hyperlink w:anchor="_Toc527552182" w:history="1">
+          <w:hyperlink w:anchor="_Toc530412681" w:history="1">
             <w:r>
               <w:rPr>
                 <w:rStyle w:val="Hyperlink"/>
@@ -1688,7 +1654,7 @@
                 <w:noProof/>
                 <w:webHidden/>
               </w:rPr>
-              <w:instrText xml:space="preserve"> PAGEREF _Toc527552182 \h </w:instrText>
+              <w:instrText xml:space="preserve"> PAGEREF _Toc530412681 \h </w:instrText>
             </w:r>
             <w:r>
               <w:rPr>
@@ -1769,7 +1735,7 @@
           <w:szCs w:val="24"/>
         </w:rPr>
       </w:pPr>
-      <w:bookmarkStart w:id="1" w:name="_Toc527552164"/>
+      <w:bookmarkStart w:id="0" w:name="_Toc530412663"/>
       <w:r>
         <w:rPr>
           <w:rStyle w:val="Ttulo1Char"/>
@@ -1777,65 +1743,103 @@
         <w:lastRenderedPageBreak/>
         <w:t>Objetivo:</w:t>
       </w:r>
+      <w:bookmarkEnd w:id="0"/>
+      <w:r>
+        <w:rPr>
+          <w:b/>
+          <w:sz w:val="24"/>
+          <w:szCs w:val="24"/>
+        </w:rPr>
+        <w:t xml:space="preserve"> </w:t>
+      </w:r>
+      <w:r>
+        <w:rPr>
+          <w:sz w:val="24"/>
+          <w:szCs w:val="24"/>
+        </w:rPr>
+        <w:t>Descrever as principais etapas do projeto, sua construção e evolução.</w:t>
+      </w:r>
+    </w:p>
+    <w:p>
+      <w:pPr>
+        <w:rPr>
+          <w:sz w:val="24"/>
+          <w:szCs w:val="24"/>
+        </w:rPr>
+      </w:pPr>
+    </w:p>
+    <w:p>
+      <w:pPr>
+        <w:pStyle w:val="Ttulo1"/>
+      </w:pPr>
+      <w:bookmarkStart w:id="1" w:name="_Toc530412664"/>
+      <w:r>
+        <w:t>Definição da equipe do projeto – primeira rotação</w:t>
+      </w:r>
+      <w:r>
+        <w:t>:</w:t>
+      </w:r>
       <w:bookmarkEnd w:id="1"/>
-      <w:r>
-        <w:rPr>
-          <w:b/>
+    </w:p>
+    <w:p>
+      <w:pPr>
+        <w:rPr>
           <w:sz w:val="24"/>
           <w:szCs w:val="24"/>
         </w:rPr>
-        <w:t xml:space="preserve"> </w:t>
-      </w:r>
-      <w:r>
-        <w:rPr>
+      </w:pPr>
+      <w:r>
+        <w:rPr>
+          <w:b/>
           <w:sz w:val="24"/>
           <w:szCs w:val="24"/>
         </w:rPr>
-        <w:t>Descrever as principais etapas do projeto, sua construção e evolução.</w:t>
-      </w:r>
-    </w:p>
-    <w:p>
-      <w:pPr>
-        <w:rPr>
+        <w:tab/>
+      </w:r>
+      <w:bookmarkStart w:id="2" w:name="_Toc530412665"/>
+      <w:r>
+        <w:rPr>
+          <w:rStyle w:val="Ttulo2Char"/>
+        </w:rPr>
+        <w:t>Documentação e planejamento</w:t>
+      </w:r>
+      <w:bookmarkEnd w:id="2"/>
+      <w:r>
+        <w:rPr>
+          <w:b/>
           <w:sz w:val="24"/>
           <w:szCs w:val="24"/>
         </w:rPr>
-      </w:pPr>
-    </w:p>
-    <w:p>
-      <w:pPr>
-        <w:pStyle w:val="Ttulo1"/>
-      </w:pPr>
-      <w:bookmarkStart w:id="2" w:name="_Toc527552165"/>
-      <w:r>
-        <w:t>Definição da equipe do projeto – primeira rotação</w:t>
-      </w:r>
-      <w:r>
-        <w:t>:</w:t>
-      </w:r>
-      <w:bookmarkEnd w:id="2"/>
-    </w:p>
-    <w:p>
-      <w:pPr>
+        <w:t xml:space="preserve">: </w:t>
+      </w:r>
+      <w:r>
         <w:rPr>
           <w:sz w:val="24"/>
           <w:szCs w:val="24"/>
         </w:rPr>
-      </w:pPr>
-      <w:r>
-        <w:rPr>
-          <w:b/>
+        <w:t>Allan Tavares Nunes;</w:t>
+      </w:r>
+    </w:p>
+    <w:p>
+      <w:pPr>
+        <w:rPr>
           <w:sz w:val="24"/>
           <w:szCs w:val="24"/>
         </w:rPr>
+      </w:pPr>
+      <w:r>
+        <w:rPr>
+          <w:sz w:val="24"/>
+          <w:szCs w:val="24"/>
+        </w:rPr>
         <w:tab/>
       </w:r>
-      <w:bookmarkStart w:id="3" w:name="_Toc527552166"/>
+      <w:bookmarkStart w:id="3" w:name="_Toc530412666"/>
       <w:r>
         <w:rPr>
           <w:rStyle w:val="Ttulo2Char"/>
         </w:rPr>
-        <w:t>Documentação e planejamento</w:t>
+        <w:t>Banco de dados</w:t>
       </w:r>
       <w:bookmarkEnd w:id="3"/>
       <w:r>
@@ -1851,7 +1855,7 @@
           <w:sz w:val="24"/>
           <w:szCs w:val="24"/>
         </w:rPr>
-        <w:t>Allan Tavares Nunes;</w:t>
+        <w:t>Lucas Ferrer;</w:t>
       </w:r>
     </w:p>
     <w:p>
@@ -1868,60 +1872,14 @@
         </w:rPr>
         <w:tab/>
       </w:r>
-      <w:bookmarkStart w:id="4" w:name="_Toc527552167"/>
+      <w:bookmarkStart w:id="4" w:name="_Toc530412667"/>
       <w:r>
         <w:rPr>
           <w:rStyle w:val="Ttulo2Char"/>
         </w:rPr>
-        <w:t>Banco de dados</w:t>
+        <w:t>Back-end</w:t>
       </w:r>
       <w:bookmarkEnd w:id="4"/>
-      <w:r>
-        <w:rPr>
-          <w:b/>
-          <w:sz w:val="24"/>
-          <w:szCs w:val="24"/>
-        </w:rPr>
-        <w:t xml:space="preserve">: </w:t>
-      </w:r>
-      <w:r>
-        <w:rPr>
-          <w:sz w:val="24"/>
-          <w:szCs w:val="24"/>
-        </w:rPr>
-        <w:t>Lucas Ferrer;</w:t>
-      </w:r>
-    </w:p>
-    <w:p>
-      <w:pPr>
-        <w:rPr>
-          <w:sz w:val="24"/>
-          <w:szCs w:val="24"/>
-        </w:rPr>
-      </w:pPr>
-      <w:r>
-        <w:rPr>
-          <w:sz w:val="24"/>
-          <w:szCs w:val="24"/>
-        </w:rPr>
-        <w:tab/>
-      </w:r>
-      <w:bookmarkStart w:id="5" w:name="_Toc527552168"/>
-      <w:r>
-        <w:rPr>
-          <w:rStyle w:val="Ttulo2Char"/>
-        </w:rPr>
-        <w:t>Back-</w:t>
-      </w:r>
-      <w:proofErr w:type="spellStart"/>
-      <w:r>
-        <w:rPr>
-          <w:rStyle w:val="Ttulo2Char"/>
-        </w:rPr>
-        <w:t>end</w:t>
-      </w:r>
-      <w:bookmarkEnd w:id="5"/>
-      <w:proofErr w:type="spellEnd"/>
       <w:r>
         <w:rPr>
           <w:b/>
@@ -1947,7 +1905,7 @@
           <w:lang w:val="en-US"/>
         </w:rPr>
       </w:pPr>
-      <w:bookmarkStart w:id="6" w:name="_Toc527552169"/>
+      <w:bookmarkStart w:id="5" w:name="_Toc530412668"/>
       <w:r>
         <w:rPr>
           <w:rStyle w:val="Ttulo2Char"/>
@@ -1955,7 +1913,7 @@
         </w:rPr>
         <w:t>Front-end</w:t>
       </w:r>
-      <w:bookmarkEnd w:id="6"/>
+      <w:bookmarkEnd w:id="5"/>
       <w:r>
         <w:rPr>
           <w:b/>
@@ -1971,61 +1929,15 @@
           <w:szCs w:val="24"/>
           <w:lang w:val="en-US"/>
         </w:rPr>
-        <w:t xml:space="preserve"> </w:t>
-      </w:r>
-      <w:proofErr w:type="spellStart"/>
+        <w:t xml:space="preserve"> Angélica </w:t>
+      </w:r>
       <w:r>
         <w:rPr>
           <w:sz w:val="24"/>
           <w:szCs w:val="24"/>
           <w:lang w:val="en-US"/>
         </w:rPr>
-        <w:t>Angélica</w:t>
-      </w:r>
-      <w:proofErr w:type="spellEnd"/>
-      <w:r>
-        <w:rPr>
-          <w:sz w:val="24"/>
-          <w:szCs w:val="24"/>
-          <w:lang w:val="en-US"/>
-        </w:rPr>
-        <w:t xml:space="preserve"> </w:t>
-      </w:r>
-      <w:proofErr w:type="spellStart"/>
-      <w:r>
-        <w:rPr>
-          <w:sz w:val="24"/>
-          <w:szCs w:val="24"/>
-          <w:lang w:val="en-US"/>
-        </w:rPr>
-        <w:t>Cassoli</w:t>
-      </w:r>
-      <w:proofErr w:type="spellEnd"/>
-      <w:r>
-        <w:rPr>
-          <w:sz w:val="24"/>
-          <w:szCs w:val="24"/>
-          <w:lang w:val="en-US"/>
-        </w:rPr>
-        <w:t xml:space="preserve"> / Daniel </w:t>
-      </w:r>
-      <w:proofErr w:type="spellStart"/>
-      <w:r>
-        <w:rPr>
-          <w:sz w:val="24"/>
-          <w:szCs w:val="24"/>
-          <w:lang w:val="en-US"/>
-        </w:rPr>
-        <w:t>Bertucci</w:t>
-      </w:r>
-      <w:proofErr w:type="spellEnd"/>
-      <w:r>
-        <w:rPr>
-          <w:sz w:val="24"/>
-          <w:szCs w:val="24"/>
-          <w:lang w:val="en-US"/>
-        </w:rPr>
-        <w:t>.</w:t>
+        <w:t>Cassoli / Daniel Bertucci.</w:t>
       </w:r>
     </w:p>
     <w:p>
@@ -2050,14 +1962,14 @@
           <w:szCs w:val="24"/>
         </w:rPr>
       </w:pPr>
-      <w:bookmarkStart w:id="7" w:name="_Toc527552170"/>
+      <w:bookmarkStart w:id="6" w:name="_Toc530412669"/>
       <w:r>
         <w:rPr>
           <w:rStyle w:val="Ttulo1Char"/>
         </w:rPr>
         <w:t>Processo e ferramenta de Gestão de Projetos</w:t>
       </w:r>
-      <w:bookmarkEnd w:id="7"/>
+      <w:bookmarkEnd w:id="6"/>
       <w:r>
         <w:rPr>
           <w:b/>
@@ -2077,14 +1989,14 @@
           <w:szCs w:val="24"/>
         </w:rPr>
       </w:pPr>
-      <w:bookmarkStart w:id="8" w:name="_Toc527552171"/>
+      <w:bookmarkStart w:id="7" w:name="_Toc530412670"/>
       <w:r>
         <w:rPr>
           <w:rStyle w:val="Ttulo2Char"/>
         </w:rPr>
         <w:t>Processo e seus benefícios:</w:t>
       </w:r>
-      <w:bookmarkEnd w:id="8"/>
+      <w:bookmarkEnd w:id="7"/>
       <w:r>
         <w:rPr>
           <w:b/>
@@ -2201,14 +2113,14 @@
         </w:rPr>
         <w:tab/>
       </w:r>
-      <w:bookmarkStart w:id="9" w:name="_Toc527552172"/>
+      <w:bookmarkStart w:id="8" w:name="_Toc530412671"/>
       <w:r>
         <w:rPr>
           <w:rStyle w:val="Ttulo2Char"/>
         </w:rPr>
         <w:t>Divisão das tarefas</w:t>
       </w:r>
-      <w:bookmarkEnd w:id="9"/>
+      <w:bookmarkEnd w:id="8"/>
       <w:r>
         <w:rPr>
           <w:b/>
@@ -2251,14 +2163,14 @@
         </w:rPr>
         <w:tab/>
       </w:r>
-      <w:bookmarkStart w:id="10" w:name="_Toc527552173"/>
+      <w:bookmarkStart w:id="9" w:name="_Toc530412672"/>
       <w:r>
         <w:rPr>
           <w:rStyle w:val="Ttulo2Char"/>
         </w:rPr>
         <w:t>Evidências das Daily Meetings</w:t>
       </w:r>
-      <w:bookmarkEnd w:id="10"/>
+      <w:bookmarkEnd w:id="9"/>
       <w:r>
         <w:rPr>
           <w:b/>
@@ -2287,14 +2199,14 @@
         </w:rPr>
         <w:tab/>
       </w:r>
-      <w:bookmarkStart w:id="11" w:name="_Toc527552174"/>
+      <w:bookmarkStart w:id="10" w:name="_Toc530412673"/>
       <w:r>
         <w:rPr>
           <w:rStyle w:val="Ttulo2Char"/>
         </w:rPr>
         <w:t>Ferramenta de Gestão de Projetos utilizadas</w:t>
       </w:r>
-      <w:bookmarkEnd w:id="11"/>
+      <w:bookmarkEnd w:id="10"/>
       <w:r>
         <w:rPr>
           <w:b/>
@@ -2308,23 +2220,7 @@
           <w:sz w:val="24"/>
           <w:szCs w:val="24"/>
         </w:rPr>
-        <w:t xml:space="preserve">Para gerenciar e monitorar nossas atividades no progresso do projeto, utilizamos o software </w:t>
-      </w:r>
-      <w:proofErr w:type="spellStart"/>
-      <w:r>
-        <w:rPr>
-          <w:sz w:val="24"/>
-          <w:szCs w:val="24"/>
-        </w:rPr>
-        <w:t>Trello</w:t>
-      </w:r>
-      <w:proofErr w:type="spellEnd"/>
-      <w:r>
-        <w:rPr>
-          <w:sz w:val="24"/>
-          <w:szCs w:val="24"/>
-        </w:rPr>
-        <w:t>. É uma ferramenta gratuita, simples, mas extremamente poderosa e útil se utilizada da forma correta.</w:t>
+        <w:t>Para gerenciar e monitorar nossas atividades no progresso do projeto, utilizamos o software Trello. É uma ferramenta gratuita, simples, mas extremamente poderosa e útil se utilizada da forma correta.</w:t>
       </w:r>
       <w:r>
         <w:rPr>
@@ -2433,23 +2329,15 @@
           <w:szCs w:val="24"/>
         </w:rPr>
       </w:pPr>
-      <w:bookmarkStart w:id="12" w:name="_Toc527552175"/>
-      <w:proofErr w:type="spellStart"/>
+      <w:bookmarkStart w:id="11" w:name="_Toc530412674"/>
       <w:r>
         <w:rPr>
           <w:rStyle w:val="Ttulo1Char"/>
         </w:rPr>
         <w:lastRenderedPageBreak/>
-        <w:t>Prints</w:t>
-      </w:r>
-      <w:proofErr w:type="spellEnd"/>
-      <w:r>
-        <w:rPr>
-          <w:rStyle w:val="Ttulo1Char"/>
-        </w:rPr>
-        <w:t xml:space="preserve"> da ferramenta utilizada</w:t>
-      </w:r>
-      <w:bookmarkEnd w:id="12"/>
+        <w:t>Prints da ferramenta utilizada</w:t>
+      </w:r>
+      <w:bookmarkEnd w:id="11"/>
       <w:r>
         <w:rPr>
           <w:b/>
@@ -2560,14 +2448,27 @@
                               <w:r>
                                 <w:t xml:space="preserve">Figura </w:t>
                               </w:r>
-                              <w:fldSimple w:instr=" SEQ Figura \* ARABIC ">
-                                <w:r>
-                                  <w:rPr>
-                                    <w:noProof/>
-                                  </w:rPr>
-                                  <w:t>1</w:t>
-                                </w:r>
-                              </w:fldSimple>
+                              <w:r>
+                                <w:fldChar w:fldCharType="begin"/>
+                              </w:r>
+                              <w:r>
+                                <w:instrText xml:space="preserve"> SEQ Figura \* ARABIC </w:instrText>
+                              </w:r>
+                              <w:r>
+                                <w:fldChar w:fldCharType="separate"/>
+                              </w:r>
+                              <w:r>
+                                <w:rPr>
+                                  <w:noProof/>
+                                </w:rPr>
+                                <w:t>1</w:t>
+                              </w:r>
+                              <w:r>
+                                <w:rPr>
+                                  <w:noProof/>
+                                </w:rPr>
+                                <w:fldChar w:fldCharType="end"/>
+                              </w:r>
                               <w:r>
                                 <w:t xml:space="preserve"> – Cartões, conjuntos de atividades.</w:t>
                               </w:r>
@@ -2768,24 +2669,29 @@
                               <w:r>
                                 <w:t xml:space="preserve">Figura </w:t>
                               </w:r>
-                              <w:fldSimple w:instr=" SEQ Figura \* ARABIC ">
-                                <w:r>
-                                  <w:rPr>
-                                    <w:noProof/>
-                                  </w:rPr>
-                                  <w:t>2</w:t>
-                                </w:r>
-                              </w:fldSimple>
                               <w:r>
-                                <w:t xml:space="preserve"> – </w:t>
+                                <w:fldChar w:fldCharType="begin"/>
                               </w:r>
-                              <w:proofErr w:type="spellStart"/>
                               <w:r>
-                                <w:t>Checklist</w:t>
+                                <w:instrText xml:space="preserve"> SEQ Figura \* ARABIC </w:instrText>
                               </w:r>
-                              <w:proofErr w:type="spellEnd"/>
                               <w:r>
-                                <w:t xml:space="preserve"> das atividades</w:t>
+                                <w:fldChar w:fldCharType="separate"/>
+                              </w:r>
+                              <w:r>
+                                <w:rPr>
+                                  <w:noProof/>
+                                </w:rPr>
+                                <w:t>2</w:t>
+                              </w:r>
+                              <w:r>
+                                <w:rPr>
+                                  <w:noProof/>
+                                </w:rPr>
+                                <w:fldChar w:fldCharType="end"/>
+                              </w:r>
+                              <w:r>
+                                <w:t xml:space="preserve"> – Checklist das atividades</w:t>
                               </w:r>
                               <w:r>
                                 <w:t>.</w:t>
@@ -2850,15 +2756,7 @@
                           <w:fldChar w:fldCharType="end"/>
                         </w:r>
                         <w:r>
-                          <w:t xml:space="preserve"> – </w:t>
-                        </w:r>
-                        <w:proofErr w:type="spellStart"/>
-                        <w:r>
-                          <w:t>Checklist</w:t>
-                        </w:r>
-                        <w:proofErr w:type="spellEnd"/>
-                        <w:r>
-                          <w:t xml:space="preserve"> das atividades</w:t>
+                          <w:t xml:space="preserve"> – Checklist das atividades</w:t>
                         </w:r>
                         <w:r>
                           <w:t>.</w:t>
@@ -2975,14 +2873,27 @@
                               <w:r>
                                 <w:t xml:space="preserve">Figura </w:t>
                               </w:r>
-                              <w:fldSimple w:instr=" SEQ Figura \* ARABIC ">
-                                <w:r>
-                                  <w:rPr>
-                                    <w:noProof/>
-                                  </w:rPr>
-                                  <w:t>3</w:t>
-                                </w:r>
-                              </w:fldSimple>
+                              <w:r>
+                                <w:fldChar w:fldCharType="begin"/>
+                              </w:r>
+                              <w:r>
+                                <w:instrText xml:space="preserve"> SEQ Figura \* ARABIC </w:instrText>
+                              </w:r>
+                              <w:r>
+                                <w:fldChar w:fldCharType="separate"/>
+                              </w:r>
+                              <w:r>
+                                <w:rPr>
+                                  <w:noProof/>
+                                </w:rPr>
+                                <w:t>3</w:t>
+                              </w:r>
+                              <w:r>
+                                <w:rPr>
+                                  <w:noProof/>
+                                </w:rPr>
+                                <w:fldChar w:fldCharType="end"/>
+                              </w:r>
                               <w:r>
                                 <w:t xml:space="preserve"> – Descrição, inserção de etiquetas e data de entrega.</w:t>
                               </w:r>
@@ -3232,7 +3143,7 @@
           <w:sz w:val="24"/>
         </w:rPr>
       </w:pPr>
-      <w:bookmarkStart w:id="13" w:name="_Toc527552176"/>
+      <w:bookmarkStart w:id="12" w:name="_Toc530412675"/>
       <w:r>
         <w:rPr>
           <w:rStyle w:val="Ttulo1Char"/>
@@ -3240,7 +3151,7 @@
         <w:lastRenderedPageBreak/>
         <w:t>Gestão dos Riscos do Projeto</w:t>
       </w:r>
-      <w:bookmarkEnd w:id="13"/>
+      <w:bookmarkEnd w:id="12"/>
       <w:r>
         <w:rPr>
           <w:rFonts w:cs="Arial"/>
@@ -4427,12 +4338,12 @@
       <w:pPr>
         <w:pStyle w:val="Ttulo1"/>
       </w:pPr>
-      <w:bookmarkStart w:id="14" w:name="_Toc527552177"/>
+      <w:bookmarkStart w:id="13" w:name="_Toc530412676"/>
       <w:r>
         <w:lastRenderedPageBreak/>
         <w:t>Requisitos:</w:t>
       </w:r>
-      <w:bookmarkEnd w:id="14"/>
+      <w:bookmarkEnd w:id="13"/>
     </w:p>
     <w:tbl>
       <w:tblPr>
@@ -4598,7 +4509,6 @@
                 <w:sz w:val="24"/>
               </w:rPr>
             </w:pPr>
-            <w:proofErr w:type="spellStart"/>
             <w:r>
               <w:rPr>
                 <w:b w:val="0"/>
@@ -4606,7 +4516,6 @@
               </w:rPr>
               <w:t>Logar</w:t>
             </w:r>
-            <w:proofErr w:type="spellEnd"/>
           </w:p>
         </w:tc>
         <w:tc>
@@ -4625,21 +4534,7 @@
               <w:rPr>
                 <w:sz w:val="24"/>
               </w:rPr>
-              <w:t xml:space="preserve">O sistema deve permitir ao usuário efetuar </w:t>
-            </w:r>
-            <w:proofErr w:type="spellStart"/>
-            <w:r>
-              <w:rPr>
-                <w:sz w:val="24"/>
-              </w:rPr>
-              <w:t>login</w:t>
-            </w:r>
-            <w:proofErr w:type="spellEnd"/>
-            <w:r>
-              <w:rPr>
-                <w:sz w:val="24"/>
-              </w:rPr>
-              <w:t xml:space="preserve"> mediante a ID e senha.</w:t>
+              <w:t>O sistema deve permitir ao usuário efetuar login mediante a ID e senha.</w:t>
             </w:r>
           </w:p>
         </w:tc>
@@ -5345,14 +5240,14 @@
           <w:sz w:val="24"/>
         </w:rPr>
       </w:pPr>
-      <w:bookmarkStart w:id="15" w:name="_Toc527552178"/>
+      <w:bookmarkStart w:id="14" w:name="_Toc530412677"/>
       <w:r>
         <w:rPr>
           <w:rStyle w:val="Ttulo2Char"/>
         </w:rPr>
         <w:t>Requisitos Funcionais</w:t>
       </w:r>
-      <w:bookmarkEnd w:id="15"/>
+      <w:bookmarkEnd w:id="14"/>
       <w:r>
         <w:rPr>
           <w:b/>
@@ -5415,7 +5310,7 @@
           <w:sz w:val="24"/>
         </w:rPr>
       </w:pPr>
-      <w:bookmarkStart w:id="16" w:name="_Toc527552179"/>
+      <w:bookmarkStart w:id="15" w:name="_Toc530412678"/>
       <w:r>
         <w:rPr>
           <w:rStyle w:val="Ttulo2Char"/>
@@ -5423,7 +5318,7 @@
         <w:lastRenderedPageBreak/>
         <w:t>Requisitos Não Funcionais</w:t>
       </w:r>
-      <w:bookmarkEnd w:id="16"/>
+      <w:bookmarkEnd w:id="15"/>
       <w:r>
         <w:rPr>
           <w:b/>
@@ -5577,35 +5472,7 @@
               <w:rPr>
                 <w:sz w:val="24"/>
               </w:rPr>
-              <w:t xml:space="preserve">O sistema deve armazenar os cadastros, configurações personalizadas de alerta e delimitações e histórico de dados (temperatura e umidade) via </w:t>
-            </w:r>
-            <w:proofErr w:type="spellStart"/>
-            <w:r>
-              <w:rPr>
-                <w:sz w:val="24"/>
-              </w:rPr>
-              <w:t>NodeJS</w:t>
-            </w:r>
-            <w:proofErr w:type="spellEnd"/>
-            <w:r>
-              <w:rPr>
-                <w:sz w:val="24"/>
-              </w:rPr>
-              <w:t xml:space="preserve"> com banco de dados </w:t>
-            </w:r>
-            <w:proofErr w:type="spellStart"/>
-            <w:r>
-              <w:rPr>
-                <w:sz w:val="24"/>
-              </w:rPr>
-              <w:t>Azure</w:t>
-            </w:r>
-            <w:proofErr w:type="spellEnd"/>
-            <w:r>
-              <w:rPr>
-                <w:sz w:val="24"/>
-              </w:rPr>
-              <w:t xml:space="preserve">. </w:t>
+              <w:t xml:space="preserve">O sistema deve armazenar os cadastros, configurações personalizadas de alerta e delimitações e histórico de dados (temperatura e umidade) via NodeJS com banco de dados Azure. </w:t>
             </w:r>
           </w:p>
         </w:tc>
@@ -5653,21 +5520,7 @@
               <w:rPr>
                 <w:sz w:val="24"/>
               </w:rPr>
-              <w:t xml:space="preserve">O sistema deve garantir as permissões e restrições de acordo com o perfil do usuário </w:t>
-            </w:r>
-            <w:proofErr w:type="spellStart"/>
-            <w:r>
-              <w:rPr>
-                <w:sz w:val="24"/>
-              </w:rPr>
-              <w:t>logado</w:t>
-            </w:r>
-            <w:proofErr w:type="spellEnd"/>
-            <w:r>
-              <w:rPr>
-                <w:sz w:val="24"/>
-              </w:rPr>
-              <w:t>.</w:t>
+              <w:t>O sistema deve garantir as permissões e restrições de acordo com o perfil do usuário logado.</w:t>
             </w:r>
           </w:p>
         </w:tc>
@@ -5736,30 +5589,14 @@
           <w:sz w:val="24"/>
         </w:rPr>
       </w:pPr>
-      <w:bookmarkStart w:id="17" w:name="_Toc527552180"/>
-      <w:proofErr w:type="spellStart"/>
+      <w:bookmarkStart w:id="16" w:name="_Toc530412679"/>
       <w:r>
         <w:rPr>
           <w:rStyle w:val="Ttulo1Char"/>
         </w:rPr>
-        <w:t>Product</w:t>
-      </w:r>
-      <w:proofErr w:type="spellEnd"/>
-      <w:r>
-        <w:rPr>
-          <w:rStyle w:val="Ttulo1Char"/>
-        </w:rPr>
-        <w:t xml:space="preserve"> </w:t>
-      </w:r>
-      <w:proofErr w:type="spellStart"/>
-      <w:r>
-        <w:rPr>
-          <w:rStyle w:val="Ttulo1Char"/>
-        </w:rPr>
-        <w:t>Backlog</w:t>
-      </w:r>
-      <w:bookmarkEnd w:id="17"/>
-      <w:proofErr w:type="spellEnd"/>
+        <w:t>Product Backlog</w:t>
+      </w:r>
+      <w:bookmarkEnd w:id="16"/>
       <w:r>
         <w:rPr>
           <w:b/>
@@ -5986,15 +5823,7 @@
               <w:cnfStyle w:val="000000100000" w:firstRow="0" w:lastRow="0" w:firstColumn="0" w:lastColumn="0" w:oddVBand="0" w:evenVBand="0" w:oddHBand="1" w:evenHBand="0" w:firstRowFirstColumn="0" w:firstRowLastColumn="0" w:lastRowFirstColumn="0" w:lastRowLastColumn="0"/>
             </w:pPr>
             <w:r>
-              <w:t xml:space="preserve">Limitar o acesso às informações mediante a </w:t>
-            </w:r>
-            <w:proofErr w:type="spellStart"/>
-            <w:r>
-              <w:t>pre</w:t>
-            </w:r>
-            <w:proofErr w:type="spellEnd"/>
-            <w:r>
-              <w:t>-cadastramento das pessoas designadas monitores.</w:t>
+              <w:t>Limitar o acesso às informações mediante a pre-cadastramento das pessoas designadas monitores.</w:t>
             </w:r>
           </w:p>
         </w:tc>
@@ -6156,23 +5985,15 @@
         </w:rPr>
         <w:br w:type="page"/>
       </w:r>
-      <w:bookmarkStart w:id="18" w:name="_Toc527552181"/>
+      <w:bookmarkStart w:id="17" w:name="_Toc530412680"/>
       <w:r>
         <w:rPr>
           <w:rStyle w:val="Ttulo1Char"/>
         </w:rPr>
         <w:lastRenderedPageBreak/>
-        <w:t xml:space="preserve">Sprint </w:t>
-      </w:r>
-      <w:proofErr w:type="spellStart"/>
-      <w:r>
-        <w:rPr>
-          <w:rStyle w:val="Ttulo1Char"/>
-        </w:rPr>
-        <w:t>Backlog</w:t>
-      </w:r>
-      <w:bookmarkEnd w:id="18"/>
-      <w:proofErr w:type="spellEnd"/>
+        <w:t>Sprint Backlog</w:t>
+      </w:r>
+      <w:bookmarkEnd w:id="17"/>
       <w:r>
         <w:rPr>
           <w:b/>
@@ -6351,17 +6172,8 @@
                 <w:sz w:val="24"/>
                 <w:szCs w:val="24"/>
               </w:rPr>
-              <w:t xml:space="preserve">Configurar </w:t>
-            </w:r>
-            <w:proofErr w:type="spellStart"/>
-            <w:r>
-              <w:rPr>
-                <w:sz w:val="24"/>
-                <w:szCs w:val="24"/>
-              </w:rPr>
-              <w:t>Arduino</w:t>
-            </w:r>
-            <w:proofErr w:type="spellEnd"/>
+              <w:t>Configurar Arduino</w:t>
+            </w:r>
           </w:p>
         </w:tc>
         <w:tc>
@@ -7171,23 +6983,7 @@
                 <w:sz w:val="24"/>
                 <w:szCs w:val="24"/>
               </w:rPr>
-              <w:t xml:space="preserve">Criar módulo de </w:t>
-            </w:r>
-            <w:proofErr w:type="spellStart"/>
-            <w:r>
-              <w:rPr>
-                <w:sz w:val="24"/>
-                <w:szCs w:val="24"/>
-              </w:rPr>
-              <w:t>login</w:t>
-            </w:r>
-            <w:proofErr w:type="spellEnd"/>
-            <w:r>
-              <w:rPr>
-                <w:sz w:val="24"/>
-                <w:szCs w:val="24"/>
-              </w:rPr>
-              <w:t xml:space="preserve"> e cadastros de monitores</w:t>
+              <w:t>Criar módulo de login e cadastros de monitores</w:t>
             </w:r>
           </w:p>
         </w:tc>
@@ -7591,23 +7387,7 @@
                 <w:sz w:val="24"/>
                 <w:szCs w:val="24"/>
               </w:rPr>
-              <w:t xml:space="preserve">Configurar conta </w:t>
-            </w:r>
-            <w:proofErr w:type="spellStart"/>
-            <w:r>
-              <w:rPr>
-                <w:sz w:val="24"/>
-                <w:szCs w:val="24"/>
-              </w:rPr>
-              <w:t>Azure</w:t>
-            </w:r>
-            <w:proofErr w:type="spellEnd"/>
-            <w:r>
-              <w:rPr>
-                <w:sz w:val="24"/>
-                <w:szCs w:val="24"/>
-              </w:rPr>
-              <w:t xml:space="preserve"> para armazenamento</w:t>
+              <w:t>Configurar conta Azure para armazenamento</w:t>
             </w:r>
           </w:p>
         </w:tc>
@@ -7946,7 +7726,7 @@
           <w:sz w:val="24"/>
         </w:rPr>
       </w:pPr>
-      <w:bookmarkStart w:id="19" w:name="_Toc527552182"/>
+      <w:bookmarkStart w:id="18" w:name="_Toc530412681"/>
       <w:r>
         <w:rPr>
           <w:rStyle w:val="Ttulo1Char"/>
@@ -7954,18 +7734,577 @@
         <w:lastRenderedPageBreak/>
         <w:t>Protótipos de telas</w:t>
       </w:r>
+      <w:bookmarkEnd w:id="18"/>
+      <w:r>
+        <w:rPr>
+          <w:rFonts w:cs="Arial"/>
+          <w:b/>
+          <w:sz w:val="24"/>
+        </w:rPr>
+        <w:t>:</w:t>
+      </w:r>
+    </w:p>
+    <w:p>
+      <w:pPr>
+        <w:spacing w:after="0"/>
+        <w:jc w:val="both"/>
+        <w:rPr>
+          <w:rFonts w:cs="Arial"/>
+          <w:b/>
+          <w:sz w:val="24"/>
+        </w:rPr>
+      </w:pPr>
+      <w:r>
+        <w:rPr>
+          <w:rFonts w:cs="Arial"/>
+          <w:b/>
+          <w:bCs/>
+          <w:sz w:val="24"/>
+        </w:rPr>
+        <w:t>Tela inicial</w:t>
+      </w:r>
+      <w:r>
+        <w:rPr>
+          <w:rFonts w:cs="Arial"/>
+          <w:b/>
+          <w:sz w:val="24"/>
+        </w:rPr>
+        <w:t xml:space="preserve"> - Apresentação da aplicação.</w:t>
+      </w:r>
+    </w:p>
+    <w:p>
+      <w:pPr>
+        <w:spacing w:after="0"/>
+        <w:jc w:val="both"/>
+        <w:rPr>
+          <w:rFonts w:cs="Arial"/>
+          <w:b/>
+          <w:sz w:val="24"/>
+        </w:rPr>
+      </w:pPr>
+      <w:r>
+        <w:rPr>
+          <w:rFonts w:cs="Arial"/>
+          <w:b/>
+          <w:noProof/>
+          <w:sz w:val="24"/>
+          <w:lang w:eastAsia="pt-BR"/>
+        </w:rPr>
+        <w:drawing>
+          <wp:inline distT="0" distB="0" distL="0" distR="0">
+            <wp:extent cx="5400040" cy="2849214"/>
+            <wp:effectExtent l="0" t="0" r="0" b="8890"/>
+            <wp:docPr id="16" name="Imagem 16" descr="C:\Users\Allan\Desktop\MonkeysHealthcare\Logos e Imagens\Protótipos de Tela\New Mockup 1.png"/>
+            <wp:cNvGraphicFramePr>
+              <a:graphicFrameLocks xmlns:a="http://schemas.openxmlformats.org/drawingml/2006/main" noChangeAspect="1"/>
+            </wp:cNvGraphicFramePr>
+            <a:graphic xmlns:a="http://schemas.openxmlformats.org/drawingml/2006/main">
+              <a:graphicData uri="http://schemas.openxmlformats.org/drawingml/2006/picture">
+                <pic:pic xmlns:pic="http://schemas.openxmlformats.org/drawingml/2006/picture">
+                  <pic:nvPicPr>
+                    <pic:cNvPr id="0" name="Picture 1" descr="C:\Users\Allan\Desktop\MonkeysHealthcare\Logos e Imagens\Protótipos de Tela\New Mockup 1.png"/>
+                    <pic:cNvPicPr>
+                      <a:picLocks noChangeAspect="1" noChangeArrowheads="1"/>
+                    </pic:cNvPicPr>
+                  </pic:nvPicPr>
+                  <pic:blipFill>
+                    <a:blip r:embed="rId15">
+                      <a:extLst>
+                        <a:ext uri="{28A0092B-C50C-407E-A947-70E740481C1C}">
+                          <a14:useLocalDpi xmlns:a14="http://schemas.microsoft.com/office/drawing/2010/main" val="0"/>
+                        </a:ext>
+                      </a:extLst>
+                    </a:blip>
+                    <a:srcRect/>
+                    <a:stretch>
+                      <a:fillRect/>
+                    </a:stretch>
+                  </pic:blipFill>
+                  <pic:spPr bwMode="auto">
+                    <a:xfrm>
+                      <a:off x="0" y="0"/>
+                      <a:ext cx="5400040" cy="2849214"/>
+                    </a:xfrm>
+                    <a:prstGeom prst="rect">
+                      <a:avLst/>
+                    </a:prstGeom>
+                    <a:noFill/>
+                    <a:ln>
+                      <a:noFill/>
+                    </a:ln>
+                  </pic:spPr>
+                </pic:pic>
+              </a:graphicData>
+            </a:graphic>
+          </wp:inline>
+        </w:drawing>
+      </w:r>
+    </w:p>
+    <w:p>
+      <w:pPr>
+        <w:spacing w:after="0"/>
+        <w:jc w:val="both"/>
+        <w:rPr>
+          <w:rFonts w:cs="Arial"/>
+          <w:b/>
+          <w:sz w:val="24"/>
+        </w:rPr>
+      </w:pPr>
+    </w:p>
+    <w:p>
+      <w:pPr>
+        <w:spacing w:after="0"/>
+        <w:jc w:val="both"/>
+        <w:rPr>
+          <w:rFonts w:cs="Arial"/>
+          <w:b/>
+          <w:sz w:val="24"/>
+        </w:rPr>
+      </w:pPr>
+      <w:r>
+        <w:rPr>
+          <w:rFonts w:cs="Arial"/>
+          <w:b/>
+          <w:bCs/>
+          <w:sz w:val="24"/>
+        </w:rPr>
+        <w:t xml:space="preserve">Login </w:t>
+      </w:r>
+      <w:r>
+        <w:rPr>
+          <w:rFonts w:cs="Arial"/>
+          <w:b/>
+          <w:sz w:val="24"/>
+        </w:rPr>
+        <w:t>- Formulário de acesso padrão</w:t>
+      </w:r>
+      <w:r>
+        <w:rPr>
+          <w:rFonts w:cs="Arial"/>
+          <w:b/>
+          <w:sz w:val="24"/>
+        </w:rPr>
+        <w:t xml:space="preserve"> (Modal)</w:t>
+      </w:r>
+    </w:p>
+    <w:p>
+      <w:pPr>
+        <w:spacing w:after="0"/>
+        <w:jc w:val="both"/>
+        <w:rPr>
+          <w:rFonts w:cs="Arial"/>
+          <w:b/>
+          <w:sz w:val="24"/>
+        </w:rPr>
+      </w:pPr>
+      <w:r>
+        <w:rPr>
+          <w:rFonts w:cs="Arial"/>
+          <w:b/>
+          <w:noProof/>
+          <w:sz w:val="24"/>
+          <w:lang w:eastAsia="pt-BR"/>
+        </w:rPr>
+        <w:drawing>
+          <wp:inline distT="0" distB="0" distL="0" distR="0">
+            <wp:extent cx="5400040" cy="2849214"/>
+            <wp:effectExtent l="0" t="0" r="0" b="8890"/>
+            <wp:docPr id="17" name="Imagem 17" descr="C:\Users\Allan\Desktop\MonkeysHealthcare\Logos e Imagens\Protótipos de Tela\New Mockup 2.png"/>
+            <wp:cNvGraphicFramePr>
+              <a:graphicFrameLocks xmlns:a="http://schemas.openxmlformats.org/drawingml/2006/main" noChangeAspect="1"/>
+            </wp:cNvGraphicFramePr>
+            <a:graphic xmlns:a="http://schemas.openxmlformats.org/drawingml/2006/main">
+              <a:graphicData uri="http://schemas.openxmlformats.org/drawingml/2006/picture">
+                <pic:pic xmlns:pic="http://schemas.openxmlformats.org/drawingml/2006/picture">
+                  <pic:nvPicPr>
+                    <pic:cNvPr id="0" name="Picture 2" descr="C:\Users\Allan\Desktop\MonkeysHealthcare\Logos e Imagens\Protótipos de Tela\New Mockup 2.png"/>
+                    <pic:cNvPicPr>
+                      <a:picLocks noChangeAspect="1" noChangeArrowheads="1"/>
+                    </pic:cNvPicPr>
+                  </pic:nvPicPr>
+                  <pic:blipFill>
+                    <a:blip r:embed="rId16">
+                      <a:extLst>
+                        <a:ext uri="{28A0092B-C50C-407E-A947-70E740481C1C}">
+                          <a14:useLocalDpi xmlns:a14="http://schemas.microsoft.com/office/drawing/2010/main" val="0"/>
+                        </a:ext>
+                      </a:extLst>
+                    </a:blip>
+                    <a:srcRect/>
+                    <a:stretch>
+                      <a:fillRect/>
+                    </a:stretch>
+                  </pic:blipFill>
+                  <pic:spPr bwMode="auto">
+                    <a:xfrm>
+                      <a:off x="0" y="0"/>
+                      <a:ext cx="5400040" cy="2849214"/>
+                    </a:xfrm>
+                    <a:prstGeom prst="rect">
+                      <a:avLst/>
+                    </a:prstGeom>
+                    <a:noFill/>
+                    <a:ln>
+                      <a:noFill/>
+                    </a:ln>
+                  </pic:spPr>
+                </pic:pic>
+              </a:graphicData>
+            </a:graphic>
+          </wp:inline>
+        </w:drawing>
+      </w:r>
+    </w:p>
+    <w:p>
+      <w:pPr>
+        <w:spacing w:after="0"/>
+        <w:jc w:val="both"/>
+        <w:rPr>
+          <w:rFonts w:cs="Arial"/>
+          <w:b/>
+          <w:sz w:val="24"/>
+        </w:rPr>
+      </w:pPr>
+    </w:p>
+    <w:p>
+      <w:pPr>
+        <w:spacing w:after="0"/>
+        <w:jc w:val="both"/>
+        <w:rPr>
+          <w:rFonts w:cs="Arial"/>
+          <w:b/>
+          <w:sz w:val="24"/>
+        </w:rPr>
+      </w:pPr>
+    </w:p>
+    <w:p>
+      <w:pPr>
+        <w:spacing w:after="0"/>
+        <w:jc w:val="both"/>
+        <w:rPr>
+          <w:rFonts w:cs="Arial"/>
+          <w:b/>
+          <w:sz w:val="24"/>
+        </w:rPr>
+      </w:pPr>
+    </w:p>
+    <w:p>
+      <w:pPr>
+        <w:spacing w:after="0"/>
+        <w:jc w:val="both"/>
+        <w:rPr>
+          <w:rFonts w:cs="Arial"/>
+          <w:b/>
+          <w:sz w:val="24"/>
+        </w:rPr>
+      </w:pPr>
+    </w:p>
+    <w:p>
+      <w:pPr>
+        <w:spacing w:after="0"/>
+        <w:jc w:val="both"/>
+        <w:rPr>
+          <w:rFonts w:cs="Arial"/>
+          <w:b/>
+          <w:sz w:val="24"/>
+        </w:rPr>
+      </w:pPr>
+    </w:p>
+    <w:p>
+      <w:pPr>
+        <w:spacing w:after="0"/>
+        <w:jc w:val="both"/>
+        <w:rPr>
+          <w:rFonts w:cs="Arial"/>
+          <w:b/>
+          <w:sz w:val="24"/>
+        </w:rPr>
+      </w:pPr>
+    </w:p>
+    <w:p>
+      <w:pPr>
+        <w:spacing w:after="0"/>
+        <w:jc w:val="both"/>
+        <w:rPr>
+          <w:rFonts w:cs="Arial"/>
+          <w:b/>
+          <w:sz w:val="24"/>
+        </w:rPr>
+      </w:pPr>
+    </w:p>
+    <w:p>
+      <w:pPr>
+        <w:spacing w:after="0"/>
+        <w:jc w:val="both"/>
+        <w:rPr>
+          <w:rFonts w:cs="Arial"/>
+          <w:b/>
+          <w:sz w:val="24"/>
+        </w:rPr>
+      </w:pPr>
+    </w:p>
+    <w:p>
+      <w:pPr>
+        <w:spacing w:after="0"/>
+        <w:jc w:val="both"/>
+        <w:rPr>
+          <w:rFonts w:cs="Arial"/>
+          <w:b/>
+          <w:sz w:val="24"/>
+        </w:rPr>
+      </w:pPr>
+    </w:p>
+    <w:p>
+      <w:pPr>
+        <w:spacing w:after="0"/>
+        <w:jc w:val="both"/>
+        <w:rPr>
+          <w:rFonts w:cs="Arial"/>
+          <w:b/>
+          <w:sz w:val="24"/>
+        </w:rPr>
+      </w:pPr>
+    </w:p>
+    <w:p>
+      <w:pPr>
+        <w:spacing w:after="0"/>
+        <w:jc w:val="both"/>
+        <w:rPr>
+          <w:rFonts w:cs="Arial"/>
+          <w:b/>
+          <w:sz w:val="24"/>
+        </w:rPr>
+      </w:pPr>
+    </w:p>
+    <w:p>
+      <w:pPr>
+        <w:spacing w:after="0"/>
+        <w:jc w:val="both"/>
+        <w:rPr>
+          <w:rFonts w:cs="Arial"/>
+          <w:b/>
+          <w:sz w:val="24"/>
+        </w:rPr>
+      </w:pPr>
+      <w:r>
+        <w:rPr>
+          <w:rFonts w:cs="Arial"/>
+          <w:b/>
+          <w:bCs/>
+          <w:sz w:val="24"/>
+        </w:rPr>
+        <w:lastRenderedPageBreak/>
+        <w:t xml:space="preserve">Cadastro de </w:t>
+      </w:r>
+      <w:r>
+        <w:rPr>
+          <w:rFonts w:cs="Arial"/>
+          <w:b/>
+          <w:bCs/>
+          <w:sz w:val="24"/>
+        </w:rPr>
+        <w:t>Usuário</w:t>
+      </w:r>
+      <w:r>
+        <w:rPr>
+          <w:rFonts w:cs="Arial"/>
+          <w:b/>
+          <w:bCs/>
+          <w:sz w:val="24"/>
+        </w:rPr>
+        <w:t xml:space="preserve"> </w:t>
+      </w:r>
+      <w:r>
+        <w:rPr>
+          <w:rFonts w:cs="Arial"/>
+          <w:b/>
+          <w:sz w:val="24"/>
+        </w:rPr>
+        <w:t>- Somente o Administrador é autorizado realiza-lo.</w:t>
+      </w:r>
+    </w:p>
+    <w:p>
+      <w:pPr>
+        <w:spacing w:after="0"/>
+        <w:jc w:val="both"/>
+        <w:rPr>
+          <w:rFonts w:cs="Arial"/>
+          <w:b/>
+          <w:sz w:val="24"/>
+        </w:rPr>
+      </w:pPr>
+      <w:r>
+        <w:rPr>
+          <w:rFonts w:cs="Arial"/>
+          <w:b/>
+          <w:noProof/>
+          <w:sz w:val="24"/>
+          <w:lang w:eastAsia="pt-BR"/>
+        </w:rPr>
+        <w:drawing>
+          <wp:inline distT="0" distB="0" distL="0" distR="0">
+            <wp:extent cx="5400040" cy="2779463"/>
+            <wp:effectExtent l="0" t="0" r="0" b="1905"/>
+            <wp:docPr id="18" name="Imagem 18" descr="C:\Users\Allan\Desktop\MonkeysHealthcare\Logos e Imagens\Protótipos de Tela\New Mockup 4.png"/>
+            <wp:cNvGraphicFramePr>
+              <a:graphicFrameLocks xmlns:a="http://schemas.openxmlformats.org/drawingml/2006/main" noChangeAspect="1"/>
+            </wp:cNvGraphicFramePr>
+            <a:graphic xmlns:a="http://schemas.openxmlformats.org/drawingml/2006/main">
+              <a:graphicData uri="http://schemas.openxmlformats.org/drawingml/2006/picture">
+                <pic:pic xmlns:pic="http://schemas.openxmlformats.org/drawingml/2006/picture">
+                  <pic:nvPicPr>
+                    <pic:cNvPr id="0" name="Picture 3" descr="C:\Users\Allan\Desktop\MonkeysHealthcare\Logos e Imagens\Protótipos de Tela\New Mockup 4.png"/>
+                    <pic:cNvPicPr>
+                      <a:picLocks noChangeAspect="1" noChangeArrowheads="1"/>
+                    </pic:cNvPicPr>
+                  </pic:nvPicPr>
+                  <pic:blipFill>
+                    <a:blip r:embed="rId17">
+                      <a:extLst>
+                        <a:ext uri="{28A0092B-C50C-407E-A947-70E740481C1C}">
+                          <a14:useLocalDpi xmlns:a14="http://schemas.microsoft.com/office/drawing/2010/main" val="0"/>
+                        </a:ext>
+                      </a:extLst>
+                    </a:blip>
+                    <a:srcRect/>
+                    <a:stretch>
+                      <a:fillRect/>
+                    </a:stretch>
+                  </pic:blipFill>
+                  <pic:spPr bwMode="auto">
+                    <a:xfrm>
+                      <a:off x="0" y="0"/>
+                      <a:ext cx="5400040" cy="2779463"/>
+                    </a:xfrm>
+                    <a:prstGeom prst="rect">
+                      <a:avLst/>
+                    </a:prstGeom>
+                    <a:noFill/>
+                    <a:ln>
+                      <a:noFill/>
+                    </a:ln>
+                  </pic:spPr>
+                </pic:pic>
+              </a:graphicData>
+            </a:graphic>
+          </wp:inline>
+        </w:drawing>
+      </w:r>
+    </w:p>
+    <w:p>
+      <w:pPr>
+        <w:spacing w:after="0"/>
+        <w:jc w:val="both"/>
+        <w:rPr>
+          <w:rFonts w:cs="Arial"/>
+          <w:b/>
+          <w:sz w:val="24"/>
+        </w:rPr>
+      </w:pPr>
+    </w:p>
+    <w:p>
+      <w:pPr>
+        <w:jc w:val="both"/>
+        <w:rPr>
+          <w:rFonts w:cs="Arial"/>
+          <w:b/>
+        </w:rPr>
+      </w:pPr>
+      <w:r>
+        <w:rPr>
+          <w:rFonts w:cs="Arial"/>
+          <w:b/>
+          <w:sz w:val="24"/>
+        </w:rPr>
+        <w:t>Dashboard</w:t>
+      </w:r>
+      <w:r>
+        <w:rPr>
+          <w:rFonts w:cs="Arial"/>
+          <w:b/>
+          <w:sz w:val="24"/>
+        </w:rPr>
+        <w:t xml:space="preserve"> </w:t>
+      </w:r>
+      <w:r>
+        <w:rPr>
+          <w:rFonts w:cs="Arial"/>
+          <w:b/>
+        </w:rPr>
+        <w:t>- Esboço da funcionalidade principal.</w:t>
+      </w:r>
+      <w:bookmarkStart w:id="19" w:name="_GoBack"/>
       <w:bookmarkEnd w:id="19"/>
-      <w:r>
+    </w:p>
+    <w:p>
+      <w:pPr>
+        <w:spacing w:after="0"/>
+        <w:jc w:val="both"/>
         <w:rPr>
           <w:rFonts w:cs="Arial"/>
           <w:b/>
           <w:sz w:val="24"/>
         </w:rPr>
-        <w:t>:</w:t>
+      </w:pPr>
+      <w:r>
+        <w:rPr>
+          <w:rFonts w:cs="Arial"/>
+          <w:b/>
+          <w:noProof/>
+          <w:sz w:val="24"/>
+          <w:lang w:eastAsia="pt-BR"/>
+        </w:rPr>
+        <w:drawing>
+          <wp:inline distT="0" distB="0" distL="0" distR="0">
+            <wp:extent cx="5400040" cy="2779463"/>
+            <wp:effectExtent l="0" t="0" r="0" b="1905"/>
+            <wp:docPr id="19" name="Imagem 19" descr="C:\Users\Allan\Desktop\MonkeysHealthcare\Logos e Imagens\Protótipos de Tela\New Mockup 3.png"/>
+            <wp:cNvGraphicFramePr>
+              <a:graphicFrameLocks xmlns:a="http://schemas.openxmlformats.org/drawingml/2006/main" noChangeAspect="1"/>
+            </wp:cNvGraphicFramePr>
+            <a:graphic xmlns:a="http://schemas.openxmlformats.org/drawingml/2006/main">
+              <a:graphicData uri="http://schemas.openxmlformats.org/drawingml/2006/picture">
+                <pic:pic xmlns:pic="http://schemas.openxmlformats.org/drawingml/2006/picture">
+                  <pic:nvPicPr>
+                    <pic:cNvPr id="0" name="Picture 4" descr="C:\Users\Allan\Desktop\MonkeysHealthcare\Logos e Imagens\Protótipos de Tela\New Mockup 3.png"/>
+                    <pic:cNvPicPr>
+                      <a:picLocks noChangeAspect="1" noChangeArrowheads="1"/>
+                    </pic:cNvPicPr>
+                  </pic:nvPicPr>
+                  <pic:blipFill>
+                    <a:blip r:embed="rId18">
+                      <a:extLst>
+                        <a:ext uri="{28A0092B-C50C-407E-A947-70E740481C1C}">
+                          <a14:useLocalDpi xmlns:a14="http://schemas.microsoft.com/office/drawing/2010/main" val="0"/>
+                        </a:ext>
+                      </a:extLst>
+                    </a:blip>
+                    <a:srcRect/>
+                    <a:stretch>
+                      <a:fillRect/>
+                    </a:stretch>
+                  </pic:blipFill>
+                  <pic:spPr bwMode="auto">
+                    <a:xfrm>
+                      <a:off x="0" y="0"/>
+                      <a:ext cx="5400040" cy="2779463"/>
+                    </a:xfrm>
+                    <a:prstGeom prst="rect">
+                      <a:avLst/>
+                    </a:prstGeom>
+                    <a:noFill/>
+                    <a:ln>
+                      <a:noFill/>
+                    </a:ln>
+                  </pic:spPr>
+                </pic:pic>
+              </a:graphicData>
+            </a:graphic>
+          </wp:inline>
+        </w:drawing>
       </w:r>
     </w:p>
     <w:sectPr>
-      <w:footerReference w:type="default" r:id="rId15"/>
       <w:pgSz w:w="11906" w:h="16838"/>
       <w:pgMar w:top="1417" w:right="1701" w:bottom="1417" w:left="1701" w:header="708" w:footer="708" w:gutter="0"/>
       <w:cols w:space="708"/>
@@ -8000,16 +8339,6 @@
 </w:endnotes>
 </file>
 
-<file path=word/footer1.xml><?xml version="1.0" encoding="utf-8"?>
-<w:ftr xmlns:wpc="http://schemas.microsoft.com/office/word/2010/wordprocessingCanvas" xmlns:mc="http://schemas.openxmlformats.org/markup-compatibility/2006" xmlns:o="urn:schemas-microsoft-com:office:office" xmlns:r="http://schemas.openxmlformats.org/officeDocument/2006/relationships" xmlns:m="http://schemas.openxmlformats.org/officeDocument/2006/math" xmlns:v="urn:schemas-microsoft-com:vml" xmlns:wp14="http://schemas.microsoft.com/office/word/2010/wordprocessingDrawing" xmlns:wp="http://schemas.openxmlformats.org/drawingml/2006/wordprocessingDrawing" xmlns:w10="urn:schemas-microsoft-com:office:word" xmlns:w="http://schemas.openxmlformats.org/wordprocessingml/2006/main" xmlns:w14="http://schemas.microsoft.com/office/word/2010/wordml" xmlns:w15="http://schemas.microsoft.com/office/word/2012/wordml" xmlns:wpg="http://schemas.microsoft.com/office/word/2010/wordprocessingGroup" xmlns:wpi="http://schemas.microsoft.com/office/word/2010/wordprocessingInk" xmlns:wne="http://schemas.microsoft.com/office/word/2006/wordml" xmlns:wps="http://schemas.microsoft.com/office/word/2010/wordprocessingShape" mc:Ignorable="w14 w15 wp14">
-  <w:p>
-    <w:pPr>
-      <w:pStyle w:val="Rodap"/>
-    </w:pPr>
-  </w:p>
-</w:ftr>
-</file>
-
 <file path=word/footnotes.xml><?xml version="1.0" encoding="utf-8"?>
 <w:footnotes xmlns:wpc="http://schemas.microsoft.com/office/word/2010/wordprocessingCanvas" xmlns:mc="http://schemas.openxmlformats.org/markup-compatibility/2006" xmlns:o="urn:schemas-microsoft-com:office:office" xmlns:r="http://schemas.openxmlformats.org/officeDocument/2006/relationships" xmlns:m="http://schemas.openxmlformats.org/officeDocument/2006/math" xmlns:v="urn:schemas-microsoft-com:vml" xmlns:wp14="http://schemas.microsoft.com/office/word/2010/wordprocessingDrawing" xmlns:wp="http://schemas.openxmlformats.org/drawingml/2006/wordprocessingDrawing" xmlns:w10="urn:schemas-microsoft-com:office:word" xmlns:w="http://schemas.openxmlformats.org/wordprocessingml/2006/main" xmlns:w14="http://schemas.microsoft.com/office/word/2010/wordml" xmlns:w15="http://schemas.microsoft.com/office/word/2012/wordml" xmlns:wpg="http://schemas.microsoft.com/office/word/2010/wordprocessingGroup" xmlns:wpi="http://schemas.microsoft.com/office/word/2010/wordprocessingInk" xmlns:wne="http://schemas.microsoft.com/office/word/2006/wordml" xmlns:wps="http://schemas.microsoft.com/office/word/2010/wordprocessingShape" mc:Ignorable="w14 w15 wp14">
   <w:footnote w:type="separator" w:id="-1">
@@ -8037,7 +8366,7 @@
 
 <file path=word/numbering.xml><?xml version="1.0" encoding="utf-8"?>
 <w:numbering xmlns:wpc="http://schemas.microsoft.com/office/word/2010/wordprocessingCanvas" xmlns:mc="http://schemas.openxmlformats.org/markup-compatibility/2006" xmlns:o="urn:schemas-microsoft-com:office:office" xmlns:r="http://schemas.openxmlformats.org/officeDocument/2006/relationships" xmlns:m="http://schemas.openxmlformats.org/officeDocument/2006/math" xmlns:v="urn:schemas-microsoft-com:vml" xmlns:wp14="http://schemas.microsoft.com/office/word/2010/wordprocessingDrawing" xmlns:wp="http://schemas.openxmlformats.org/drawingml/2006/wordprocessingDrawing" xmlns:w10="urn:schemas-microsoft-com:office:word" xmlns:w="http://schemas.openxmlformats.org/wordprocessingml/2006/main" xmlns:w14="http://schemas.microsoft.com/office/word/2010/wordml" xmlns:w15="http://schemas.microsoft.com/office/word/2012/wordml" xmlns:wpg="http://schemas.microsoft.com/office/word/2010/wordprocessingGroup" xmlns:wpi="http://schemas.microsoft.com/office/word/2010/wordprocessingInk" xmlns:wne="http://schemas.microsoft.com/office/word/2006/wordml" xmlns:wps="http://schemas.microsoft.com/office/word/2010/wordprocessingShape" mc:Ignorable="w14 w15 wp14">
-  <w:abstractNum w:abstractNumId="0" w15:restartNumberingAfterBreak="0">
+  <w:abstractNum w:abstractNumId="0">
     <w:nsid w:val="0978788B"/>
     <w:multiLevelType w:val="hybridMultilevel"/>
     <w:tmpl w:val="883A9058"/>
@@ -8150,7 +8479,7 @@
       </w:rPr>
     </w:lvl>
   </w:abstractNum>
-  <w:abstractNum w:abstractNumId="1" w15:restartNumberingAfterBreak="0">
+  <w:abstractNum w:abstractNumId="1">
     <w:nsid w:val="51184983"/>
     <w:multiLevelType w:val="hybridMultilevel"/>
     <w:tmpl w:val="B042414E"/>
@@ -8714,7 +9043,6 @@
   <w:style w:type="character" w:default="1" w:styleId="Fontepargpadro">
     <w:name w:val="Default Paragraph Font"/>
     <w:uiPriority w:val="1"/>
-    <w:semiHidden/>
     <w:unhideWhenUsed/>
   </w:style>
   <w:style w:type="table" w:default="1" w:styleId="Tabelanormal">
@@ -8786,6 +9114,7 @@
       <w:spacing w:after="0" w:line="240" w:lineRule="auto"/>
     </w:pPr>
     <w:tblPr>
+      <w:tblInd w:w="0" w:type="dxa"/>
       <w:tblBorders>
         <w:top w:val="single" w:sz="4" w:space="0" w:color="auto"/>
         <w:left w:val="single" w:sz="4" w:space="0" w:color="auto"/>
@@ -8794,6 +9123,12 @@
         <w:insideH w:val="single" w:sz="4" w:space="0" w:color="auto"/>
         <w:insideV w:val="single" w:sz="4" w:space="0" w:color="auto"/>
       </w:tblBorders>
+      <w:tblCellMar>
+        <w:top w:w="0" w:type="dxa"/>
+        <w:left w:w="108" w:type="dxa"/>
+        <w:bottom w:w="0" w:type="dxa"/>
+        <w:right w:w="108" w:type="dxa"/>
+      </w:tblCellMar>
     </w:tblPr>
   </w:style>
   <w:style w:type="table" w:styleId="TabeladeGrade6Colorida">
@@ -8810,6 +9145,7 @@
     <w:tblPr>
       <w:tblStyleRowBandSize w:val="1"/>
       <w:tblStyleColBandSize w:val="1"/>
+      <w:tblInd w:w="0" w:type="dxa"/>
       <w:tblBorders>
         <w:top w:val="single" w:sz="4" w:space="0" w:color="666666" w:themeColor="text1" w:themeTint="99"/>
         <w:left w:val="single" w:sz="4" w:space="0" w:color="666666" w:themeColor="text1" w:themeTint="99"/>
@@ -8818,6 +9154,12 @@
         <w:insideH w:val="single" w:sz="4" w:space="0" w:color="666666" w:themeColor="text1" w:themeTint="99"/>
         <w:insideV w:val="single" w:sz="4" w:space="0" w:color="666666" w:themeColor="text1" w:themeTint="99"/>
       </w:tblBorders>
+      <w:tblCellMar>
+        <w:top w:w="0" w:type="dxa"/>
+        <w:left w:w="108" w:type="dxa"/>
+        <w:bottom w:w="0" w:type="dxa"/>
+        <w:right w:w="108" w:type="dxa"/>
+      </w:tblCellMar>
     </w:tblPr>
     <w:tblStylePr w:type="firstRow">
       <w:rPr>
@@ -9014,6 +9356,23 @@
     <w:rPr>
       <w:color w:val="0563C1" w:themeColor="hyperlink"/>
       <w:u w:val="single"/>
+    </w:rPr>
+  </w:style>
+  <w:style w:type="paragraph" w:styleId="NormalWeb">
+    <w:name w:val="Normal (Web)"/>
+    <w:basedOn w:val="Normal"/>
+    <w:uiPriority w:val="99"/>
+    <w:semiHidden/>
+    <w:unhideWhenUsed/>
+    <w:rsid w:val="002D43E9"/>
+    <w:pPr>
+      <w:spacing w:before="100" w:beforeAutospacing="1" w:after="100" w:afterAutospacing="1" w:line="240" w:lineRule="auto"/>
+    </w:pPr>
+    <w:rPr>
+      <w:rFonts w:ascii="Times New Roman" w:eastAsia="Times New Roman" w:hAnsi="Times New Roman" w:cs="Times New Roman"/>
+      <w:sz w:val="24"/>
+      <w:szCs w:val="24"/>
+      <w:lang w:eastAsia="pt-BR"/>
     </w:rPr>
   </w:style>
 </w:styles>
@@ -9285,7 +9644,7 @@
 </file>
 
 <file path=customXml/itemProps1.xml><?xml version="1.0" encoding="utf-8"?>
-<ds:datastoreItem xmlns:ds="http://schemas.openxmlformats.org/officeDocument/2006/customXml" ds:itemID="{19734210-DC83-47FE-ACC7-89775F2B208E}">
+<ds:datastoreItem xmlns:ds="http://schemas.openxmlformats.org/officeDocument/2006/customXml" ds:itemID="{16C3027E-53BC-462B-A564-22202B091932}">
   <ds:schemaRefs>
     <ds:schemaRef ds:uri="http://schemas.openxmlformats.org/officeDocument/2006/bibliography"/>
   </ds:schemaRefs>

</xml_diff>